<commit_message>
Se corrige funcionalidad del correo electronico
</commit_message>
<xml_diff>
--- a/Casos de Uso/CU3 - Catálogo de tipos de quejas para autoconsultas_2020 (1).docx
+++ b/Casos de Uso/CU3 - Catálogo de tipos de quejas para autoconsultas_2020 (1).docx
@@ -1551,6 +1551,7 @@
           <w:iCs/>
           <w:sz w:val="20"/>
           <w:szCs w:val="20"/>
+          <w:highlight w:val="yellow"/>
           <w:lang w:val="es-ES_tradnl"/>
         </w:rPr>
         <w:t xml:space="preserve">El usuario </w:t>
@@ -1561,6 +1562,7 @@
           <w:iCs/>
           <w:sz w:val="20"/>
           <w:szCs w:val="20"/>
+          <w:highlight w:val="yellow"/>
           <w:lang w:val="es-ES_tradnl"/>
         </w:rPr>
         <w:t>ingresa al catálogo de tipos de quejas para auto</w:t>
@@ -1571,6 +1573,7 @@
           <w:iCs/>
           <w:sz w:val="20"/>
           <w:szCs w:val="20"/>
+          <w:highlight w:val="yellow"/>
           <w:lang w:val="es-ES_tradnl"/>
         </w:rPr>
         <w:t xml:space="preserve"> </w:t>
@@ -1581,6 +1584,7 @@
           <w:iCs/>
           <w:sz w:val="20"/>
           <w:szCs w:val="20"/>
+          <w:highlight w:val="yellow"/>
           <w:lang w:val="es-ES_tradnl"/>
         </w:rPr>
         <w:t>consultas</w:t>
@@ -1591,6 +1595,7 @@
           <w:iCs/>
           <w:sz w:val="20"/>
           <w:szCs w:val="20"/>
+          <w:highlight w:val="yellow"/>
           <w:lang w:val="es-ES_tradnl"/>
         </w:rPr>
         <w:t>.</w:t>
@@ -1619,6 +1624,7 @@
           <w:iCs/>
           <w:sz w:val="20"/>
           <w:szCs w:val="20"/>
+          <w:highlight w:val="yellow"/>
           <w:lang w:val="es-ES_tradnl"/>
         </w:rPr>
         <w:t xml:space="preserve">El sistema muestra pantalla para el </w:t>
@@ -1629,36 +1635,18 @@
           <w:iCs/>
           <w:sz w:val="20"/>
           <w:szCs w:val="20"/>
-          <w:lang w:val="es-ES_tradnl"/>
-        </w:rPr>
-        <w:t>I</w:t>
-      </w:r>
-      <w:r>
-        <w:rPr>
-          <w:rFonts w:ascii="Arial" w:hAnsi="Arial" w:cs="Arial"/>
-          <w:iCs/>
-          <w:sz w:val="20"/>
-          <w:szCs w:val="20"/>
-          <w:lang w:val="es-ES_tradnl"/>
-        </w:rPr>
-        <w:t xml:space="preserve">ngreso </w:t>
-      </w:r>
-      <w:r>
-        <w:rPr>
-          <w:rFonts w:ascii="Arial" w:hAnsi="Arial" w:cs="Arial"/>
-          <w:iCs/>
-          <w:sz w:val="20"/>
-          <w:szCs w:val="20"/>
-          <w:lang w:val="es-ES_tradnl"/>
-        </w:rPr>
-        <w:t>/M</w:t>
-      </w:r>
-      <w:r>
-        <w:rPr>
-          <w:rFonts w:ascii="Arial" w:hAnsi="Arial" w:cs="Arial"/>
-          <w:iCs/>
-          <w:sz w:val="20"/>
-          <w:szCs w:val="20"/>
+          <w:highlight w:val="yellow"/>
+          <w:lang w:val="es-ES_tradnl"/>
+        </w:rPr>
+        <w:t>Ingreso /M</w:t>
+      </w:r>
+      <w:r>
+        <w:rPr>
+          <w:rFonts w:ascii="Arial" w:hAnsi="Arial" w:cs="Arial"/>
+          <w:iCs/>
+          <w:sz w:val="20"/>
+          <w:szCs w:val="20"/>
+          <w:highlight w:val="yellow"/>
           <w:lang w:val="es-ES_tradnl"/>
         </w:rPr>
         <w:t>odificación</w:t>
@@ -1669,6 +1657,7 @@
           <w:iCs/>
           <w:sz w:val="20"/>
           <w:szCs w:val="20"/>
+          <w:highlight w:val="yellow"/>
           <w:lang w:val="es-ES_tradnl"/>
         </w:rPr>
         <w:t xml:space="preserve"> de</w:t>
@@ -1679,6 +1668,7 @@
           <w:iCs/>
           <w:sz w:val="20"/>
           <w:szCs w:val="20"/>
+          <w:highlight w:val="yellow"/>
           <w:lang w:val="es-ES_tradnl"/>
         </w:rPr>
         <w:t xml:space="preserve"> </w:t>
@@ -1689,6 +1679,7 @@
           <w:iCs/>
           <w:sz w:val="20"/>
           <w:szCs w:val="20"/>
+          <w:highlight w:val="yellow"/>
           <w:lang w:val="es-ES_tradnl"/>
         </w:rPr>
         <w:t>tipo de queja:</w:t>
@@ -1699,6 +1690,7 @@
           <w:iCs/>
           <w:sz w:val="20"/>
           <w:szCs w:val="20"/>
+          <w:highlight w:val="yellow"/>
           <w:lang w:val="es-ES_tradnl"/>
         </w:rPr>
         <w:t xml:space="preserve"> </w:t>
@@ -1710,6 +1702,7 @@
           <w:iCs/>
           <w:sz w:val="20"/>
           <w:szCs w:val="20"/>
+          <w:highlight w:val="yellow"/>
           <w:lang w:val="es-ES_tradnl"/>
         </w:rPr>
         <w:t>(</w:t>
@@ -1722,6 +1715,7 @@
           <w:iCs/>
           <w:sz w:val="20"/>
           <w:szCs w:val="20"/>
+          <w:highlight w:val="yellow"/>
           <w:lang w:val="es-ES_tradnl"/>
         </w:rPr>
         <w:t>ANEXO</w:t>
@@ -1730,6 +1724,7 @@
       <w:r>
         <w:rPr>
           <w:rStyle w:val="Refdecomentario"/>
+          <w:highlight w:val="yellow"/>
         </w:rPr>
         <w:commentReference w:id="5"/>
       </w:r>
@@ -1740,20 +1735,10 @@
           <w:iCs/>
           <w:sz w:val="20"/>
           <w:szCs w:val="20"/>
-          <w:lang w:val="es-ES_tradnl"/>
-        </w:rPr>
-        <w:t xml:space="preserve"> 1</w:t>
-      </w:r>
-      <w:r>
-        <w:rPr>
-          <w:rFonts w:ascii="Arial" w:hAnsi="Arial" w:cs="Arial"/>
-          <w:b/>
-          <w:iCs/>
-          <w:sz w:val="20"/>
-          <w:szCs w:val="20"/>
-          <w:lang w:val="es-ES_tradnl"/>
-        </w:rPr>
-        <w:t>)</w:t>
+          <w:highlight w:val="yellow"/>
+          <w:lang w:val="es-ES_tradnl"/>
+        </w:rPr>
+        <w:t xml:space="preserve"> 1)</w:t>
       </w:r>
       <w:r>
         <w:rPr>
@@ -1791,6 +1776,7 @@
           <w:iCs/>
           <w:sz w:val="20"/>
           <w:szCs w:val="20"/>
+          <w:highlight w:val="yellow"/>
           <w:lang w:val="es-ES_tradnl"/>
         </w:rPr>
         <w:t>Siglas del tipo de queja</w:t>
@@ -1801,6 +1787,7 @@
           <w:iCs/>
           <w:sz w:val="20"/>
           <w:szCs w:val="20"/>
+          <w:highlight w:val="yellow"/>
           <w:lang w:val="es-ES_tradnl"/>
         </w:rPr>
         <w:t xml:space="preserve"> (por </w:t>
@@ -1811,6 +1798,7 @@
           <w:iCs/>
           <w:sz w:val="20"/>
           <w:szCs w:val="20"/>
+          <w:highlight w:val="yellow"/>
           <w:lang w:val="es-ES_tradnl"/>
         </w:rPr>
         <w:t>ejemplo,</w:t>
@@ -1821,6 +1809,7 @@
           <w:iCs/>
           <w:sz w:val="20"/>
           <w:szCs w:val="20"/>
+          <w:highlight w:val="yellow"/>
           <w:lang w:val="es-ES_tradnl"/>
         </w:rPr>
         <w:t xml:space="preserve"> </w:t>
@@ -1831,6 +1820,7 @@
           <w:iCs/>
           <w:sz w:val="20"/>
           <w:szCs w:val="20"/>
+          <w:highlight w:val="yellow"/>
           <w:lang w:val="es-ES_tradnl"/>
         </w:rPr>
         <w:t>Q</w:t>
@@ -1841,6 +1831,7 @@
           <w:iCs/>
           <w:sz w:val="20"/>
           <w:szCs w:val="20"/>
+          <w:highlight w:val="yellow"/>
           <w:lang w:val="es-ES_tradnl"/>
         </w:rPr>
         <w:t xml:space="preserve">MS = </w:t>
@@ -1851,6 +1842,7 @@
           <w:iCs/>
           <w:sz w:val="20"/>
           <w:szCs w:val="20"/>
+          <w:highlight w:val="yellow"/>
           <w:lang w:val="es-ES_tradnl"/>
         </w:rPr>
         <w:t>Quejas por Mal Servicio</w:t>
@@ -1861,6 +1853,7 @@
           <w:iCs/>
           <w:sz w:val="20"/>
           <w:szCs w:val="20"/>
+          <w:highlight w:val="yellow"/>
           <w:lang w:val="es-ES_tradnl"/>
         </w:rPr>
         <w:t xml:space="preserve"> o servicio no conforme</w:t>
@@ -1871,6 +1864,7 @@
           <w:iCs/>
           <w:sz w:val="20"/>
           <w:szCs w:val="20"/>
+          <w:highlight w:val="yellow"/>
           <w:lang w:val="es-ES_tradnl"/>
         </w:rPr>
         <w:t>)</w:t>
@@ -1881,6 +1875,7 @@
           <w:iCs/>
           <w:sz w:val="20"/>
           <w:szCs w:val="20"/>
+          <w:highlight w:val="yellow"/>
           <w:lang w:val="es-ES_tradnl"/>
         </w:rPr>
         <w:t xml:space="preserve"> </w:t>
@@ -1892,6 +1887,7 @@
           <w:iCs/>
           <w:sz w:val="20"/>
           <w:szCs w:val="20"/>
+          <w:highlight w:val="yellow"/>
           <w:lang w:val="es-ES_tradnl"/>
         </w:rPr>
         <w:t>[FA1]</w:t>
@@ -1911,6 +1907,7 @@
           <w:iCs/>
           <w:sz w:val="20"/>
           <w:szCs w:val="20"/>
+          <w:highlight w:val="yellow"/>
           <w:lang w:val="es-ES_tradnl"/>
         </w:rPr>
       </w:pPr>
@@ -1921,6 +1918,7 @@
           <w:iCs/>
           <w:sz w:val="20"/>
           <w:szCs w:val="20"/>
+          <w:highlight w:val="yellow"/>
           <w:lang w:val="es-ES_tradnl"/>
         </w:rPr>
         <w:t>Descripción de</w:t>
@@ -1932,6 +1930,7 @@
           <w:iCs/>
           <w:sz w:val="20"/>
           <w:szCs w:val="20"/>
+          <w:highlight w:val="yellow"/>
           <w:lang w:val="es-ES_tradnl"/>
         </w:rPr>
         <w:t>l</w:t>
@@ -1943,6 +1942,7 @@
           <w:iCs/>
           <w:sz w:val="20"/>
           <w:szCs w:val="20"/>
+          <w:highlight w:val="yellow"/>
           <w:lang w:val="es-ES_tradnl"/>
         </w:rPr>
         <w:t xml:space="preserve"> tipo de queja</w:t>
@@ -1953,6 +1953,7 @@
           <w:iCs/>
           <w:sz w:val="20"/>
           <w:szCs w:val="20"/>
+          <w:highlight w:val="yellow"/>
           <w:lang w:val="es-ES_tradnl"/>
         </w:rPr>
         <w:t>, descripción de la queja a crear.</w:t>
@@ -1963,6 +1964,7 @@
           <w:iCs/>
           <w:sz w:val="20"/>
           <w:szCs w:val="20"/>
+          <w:highlight w:val="yellow"/>
           <w:lang w:val="es-ES_tradnl"/>
         </w:rPr>
         <w:t xml:space="preserve"> </w:t>
@@ -1982,6 +1984,7 @@
           <w:iCs/>
           <w:sz w:val="20"/>
           <w:szCs w:val="20"/>
+          <w:highlight w:val="yellow"/>
           <w:lang w:val="es-ES_tradnl"/>
         </w:rPr>
       </w:pPr>
@@ -1992,6 +1995,7 @@
           <w:iCs/>
           <w:sz w:val="20"/>
           <w:szCs w:val="20"/>
+          <w:highlight w:val="yellow"/>
           <w:lang w:val="es-ES_tradnl"/>
         </w:rPr>
         <w:t>Botón Guardar</w:t>
@@ -2011,6 +2015,7 @@
           <w:iCs/>
           <w:sz w:val="20"/>
           <w:szCs w:val="20"/>
+          <w:highlight w:val="yellow"/>
           <w:lang w:val="es-ES_tradnl"/>
         </w:rPr>
       </w:pPr>
@@ -2021,6 +2026,7 @@
           <w:iCs/>
           <w:sz w:val="20"/>
           <w:szCs w:val="20"/>
+          <w:highlight w:val="yellow"/>
           <w:lang w:val="es-ES_tradnl"/>
         </w:rPr>
         <w:lastRenderedPageBreak/>
@@ -2041,6 +2047,7 @@
           <w:iCs/>
           <w:sz w:val="20"/>
           <w:szCs w:val="20"/>
+          <w:highlight w:val="yellow"/>
           <w:lang w:val="es-ES_tradnl"/>
         </w:rPr>
       </w:pPr>
@@ -2051,6 +2058,7 @@
           <w:iCs/>
           <w:sz w:val="20"/>
           <w:szCs w:val="20"/>
+          <w:highlight w:val="yellow"/>
           <w:lang w:val="es-ES_tradnl"/>
         </w:rPr>
         <w:t>Botón Cancelar</w:t>
@@ -2070,15 +2078,17 @@
           <w:iCs/>
           <w:sz w:val="20"/>
           <w:szCs w:val="20"/>
-          <w:lang w:val="es-ES_tradnl"/>
-        </w:rPr>
-      </w:pPr>
-      <w:r>
-        <w:rPr>
-          <w:rFonts w:ascii="Arial" w:hAnsi="Arial" w:cs="Arial"/>
-          <w:iCs/>
-          <w:sz w:val="20"/>
-          <w:szCs w:val="20"/>
+          <w:highlight w:val="yellow"/>
+          <w:lang w:val="es-ES_tradnl"/>
+        </w:rPr>
+      </w:pPr>
+      <w:r>
+        <w:rPr>
+          <w:rFonts w:ascii="Arial" w:hAnsi="Arial" w:cs="Arial"/>
+          <w:iCs/>
+          <w:sz w:val="20"/>
+          <w:szCs w:val="20"/>
+          <w:highlight w:val="yellow"/>
           <w:lang w:val="es-ES_tradnl"/>
         </w:rPr>
         <w:t>El usuario ingresa el nuevo tipo de queja</w:t>
@@ -2089,6 +2099,7 @@
           <w:iCs/>
           <w:sz w:val="20"/>
           <w:szCs w:val="20"/>
+          <w:highlight w:val="yellow"/>
           <w:lang w:val="es-ES_tradnl"/>
         </w:rPr>
         <w:t>, llenando los campos descritos anteriormente.</w:t>
@@ -2108,15 +2119,17 @@
           <w:iCs/>
           <w:sz w:val="20"/>
           <w:szCs w:val="20"/>
-          <w:lang w:val="es-ES_tradnl"/>
-        </w:rPr>
-      </w:pPr>
-      <w:r>
-        <w:rPr>
-          <w:rFonts w:ascii="Arial" w:hAnsi="Arial" w:cs="Arial"/>
-          <w:iCs/>
-          <w:sz w:val="20"/>
-          <w:szCs w:val="20"/>
+          <w:highlight w:val="yellow"/>
+          <w:lang w:val="es-ES_tradnl"/>
+        </w:rPr>
+      </w:pPr>
+      <w:r>
+        <w:rPr>
+          <w:rFonts w:ascii="Arial" w:hAnsi="Arial" w:cs="Arial"/>
+          <w:iCs/>
+          <w:sz w:val="20"/>
+          <w:szCs w:val="20"/>
+          <w:highlight w:val="yellow"/>
           <w:lang w:val="es-ES_tradnl"/>
         </w:rPr>
         <w:t>El usuario elige botón Guardar.</w:t>
@@ -2136,15 +2149,17 @@
           <w:iCs/>
           <w:sz w:val="20"/>
           <w:szCs w:val="20"/>
-          <w:lang w:val="es-ES_tradnl"/>
-        </w:rPr>
-      </w:pPr>
-      <w:r>
-        <w:rPr>
-          <w:rFonts w:ascii="Arial" w:hAnsi="Arial" w:cs="Arial"/>
-          <w:iCs/>
-          <w:sz w:val="20"/>
-          <w:szCs w:val="20"/>
+          <w:highlight w:val="yellow"/>
+          <w:lang w:val="es-ES_tradnl"/>
+        </w:rPr>
+      </w:pPr>
+      <w:r>
+        <w:rPr>
+          <w:rFonts w:ascii="Arial" w:hAnsi="Arial" w:cs="Arial"/>
+          <w:iCs/>
+          <w:sz w:val="20"/>
+          <w:szCs w:val="20"/>
+          <w:highlight w:val="yellow"/>
           <w:lang w:val="es-ES_tradnl"/>
         </w:rPr>
         <w:t xml:space="preserve">El sistema muestra mensaje de advertencia </w:t>
@@ -2156,6 +2171,7 @@
           <w:iCs/>
           <w:sz w:val="20"/>
           <w:szCs w:val="20"/>
+          <w:highlight w:val="yellow"/>
           <w:lang w:val="es-ES_tradnl"/>
         </w:rPr>
         <w:t>“</w:t>
@@ -2167,6 +2183,7 @@
           <w:iCs/>
           <w:sz w:val="20"/>
           <w:szCs w:val="20"/>
+          <w:highlight w:val="yellow"/>
           <w:lang w:val="es-ES_tradnl"/>
         </w:rPr>
         <w:t>¿</w:t>
@@ -2178,6 +2195,7 @@
           <w:iCs/>
           <w:sz w:val="20"/>
           <w:szCs w:val="20"/>
+          <w:highlight w:val="yellow"/>
           <w:lang w:val="es-ES_tradnl"/>
         </w:rPr>
         <w:t xml:space="preserve">Está seguro </w:t>
@@ -2189,6 +2207,7 @@
           <w:iCs/>
           <w:sz w:val="20"/>
           <w:szCs w:val="20"/>
+          <w:highlight w:val="yellow"/>
           <w:lang w:val="es-ES_tradnl"/>
         </w:rPr>
         <w:t xml:space="preserve">de </w:t>
@@ -2200,6 +2219,7 @@
           <w:iCs/>
           <w:sz w:val="20"/>
           <w:szCs w:val="20"/>
+          <w:highlight w:val="yellow"/>
           <w:lang w:val="es-ES_tradnl"/>
         </w:rPr>
         <w:t>que dese</w:t>
@@ -2211,6 +2231,7 @@
           <w:iCs/>
           <w:sz w:val="20"/>
           <w:szCs w:val="20"/>
+          <w:highlight w:val="yellow"/>
           <w:lang w:val="es-ES_tradnl"/>
         </w:rPr>
         <w:t>a guardar el tipo de queja ingresada?</w:t>
@@ -2221,6 +2242,7 @@
           <w:iCs/>
           <w:sz w:val="20"/>
           <w:szCs w:val="20"/>
+          <w:highlight w:val="yellow"/>
           <w:lang w:val="es-ES_tradnl"/>
         </w:rPr>
         <w:t xml:space="preserve">” y muestra los botones: “Sí” y “No” </w:t>
@@ -2232,6 +2254,7 @@
           <w:iCs/>
           <w:sz w:val="20"/>
           <w:szCs w:val="20"/>
+          <w:highlight w:val="yellow"/>
           <w:lang w:val="es-ES_tradnl"/>
         </w:rPr>
         <w:t>[</w:t>
@@ -2245,6 +2268,7 @@
           <w:iCs/>
           <w:sz w:val="20"/>
           <w:szCs w:val="20"/>
+          <w:highlight w:val="yellow"/>
           <w:lang w:val="es-ES_tradnl"/>
         </w:rPr>
         <w:t>FA4</w:t>
@@ -2253,6 +2277,7 @@
       <w:r>
         <w:rPr>
           <w:rStyle w:val="Refdecomentario"/>
+          <w:highlight w:val="yellow"/>
         </w:rPr>
         <w:commentReference w:id="6"/>
       </w:r>
@@ -2260,6 +2285,7 @@
       <w:r>
         <w:rPr>
           <w:rStyle w:val="Refdecomentario"/>
+          <w:highlight w:val="yellow"/>
         </w:rPr>
         <w:commentReference w:id="7"/>
       </w:r>
@@ -2270,6 +2296,7 @@
           <w:iCs/>
           <w:sz w:val="20"/>
           <w:szCs w:val="20"/>
+          <w:highlight w:val="yellow"/>
           <w:lang w:val="es-ES_tradnl"/>
         </w:rPr>
         <w:t>]</w:t>
@@ -2280,6 +2307,7 @@
           <w:iCs/>
           <w:sz w:val="20"/>
           <w:szCs w:val="20"/>
+          <w:highlight w:val="yellow"/>
           <w:lang w:val="es-ES_tradnl"/>
         </w:rPr>
         <w:t>.</w:t>
@@ -2299,15 +2327,17 @@
           <w:iCs/>
           <w:sz w:val="20"/>
           <w:szCs w:val="20"/>
-          <w:lang w:val="es-ES_tradnl"/>
-        </w:rPr>
-      </w:pPr>
-      <w:r>
-        <w:rPr>
-          <w:rFonts w:ascii="Arial" w:hAnsi="Arial" w:cs="Arial"/>
-          <w:iCs/>
-          <w:sz w:val="20"/>
-          <w:szCs w:val="20"/>
+          <w:highlight w:val="yellow"/>
+          <w:lang w:val="es-ES_tradnl"/>
+        </w:rPr>
+      </w:pPr>
+      <w:r>
+        <w:rPr>
+          <w:rFonts w:ascii="Arial" w:hAnsi="Arial" w:cs="Arial"/>
+          <w:iCs/>
+          <w:sz w:val="20"/>
+          <w:szCs w:val="20"/>
+          <w:highlight w:val="yellow"/>
           <w:lang w:val="es-ES_tradnl"/>
         </w:rPr>
         <w:t xml:space="preserve">El sistema guarda la información, </w:t>
@@ -2318,6 +2348,7 @@
           <w:iCs/>
           <w:sz w:val="20"/>
           <w:szCs w:val="20"/>
+          <w:highlight w:val="yellow"/>
           <w:lang w:val="es-ES_tradnl"/>
         </w:rPr>
         <w:t xml:space="preserve">asignando </w:t>
@@ -2329,6 +2360,7 @@
           <w:iCs/>
           <w:sz w:val="20"/>
           <w:szCs w:val="20"/>
+          <w:highlight w:val="yellow"/>
           <w:lang w:val="es-ES_tradnl"/>
         </w:rPr>
         <w:t>estado  =</w:t>
@@ -2340,6 +2372,7 @@
           <w:iCs/>
           <w:sz w:val="20"/>
           <w:szCs w:val="20"/>
+          <w:highlight w:val="yellow"/>
           <w:lang w:val="es-ES_tradnl"/>
         </w:rPr>
         <w:t xml:space="preserve"> Activo,</w:t>
@@ -2350,6 +2383,7 @@
           <w:iCs/>
           <w:sz w:val="20"/>
           <w:szCs w:val="20"/>
+          <w:highlight w:val="yellow"/>
           <w:lang w:val="es-ES_tradnl"/>
         </w:rPr>
         <w:t xml:space="preserve"> </w:t>
@@ -2360,26 +2394,18 @@
           <w:iCs/>
           <w:sz w:val="20"/>
           <w:szCs w:val="20"/>
-          <w:lang w:val="es-ES_tradnl"/>
-        </w:rPr>
-        <w:t xml:space="preserve">agregando fecha de creación </w:t>
-      </w:r>
-      <w:r>
-        <w:rPr>
-          <w:rFonts w:ascii="Arial" w:hAnsi="Arial" w:cs="Arial"/>
-          <w:iCs/>
-          <w:sz w:val="20"/>
-          <w:szCs w:val="20"/>
-          <w:lang w:val="es-ES_tradnl"/>
-        </w:rPr>
-        <w:t>de</w:t>
-      </w:r>
-      <w:r>
-        <w:rPr>
-          <w:rFonts w:ascii="Arial" w:hAnsi="Arial" w:cs="Arial"/>
-          <w:iCs/>
-          <w:sz w:val="20"/>
-          <w:szCs w:val="20"/>
+          <w:highlight w:val="yellow"/>
+          <w:lang w:val="es-ES_tradnl"/>
+        </w:rPr>
+        <w:t>agregando fecha de creación de</w:t>
+      </w:r>
+      <w:r>
+        <w:rPr>
+          <w:rFonts w:ascii="Arial" w:hAnsi="Arial" w:cs="Arial"/>
+          <w:iCs/>
+          <w:sz w:val="20"/>
+          <w:szCs w:val="20"/>
+          <w:highlight w:val="yellow"/>
           <w:lang w:val="es-ES_tradnl"/>
         </w:rPr>
         <w:t>l tipo</w:t>
@@ -2390,6 +2416,7 @@
           <w:iCs/>
           <w:sz w:val="20"/>
           <w:szCs w:val="20"/>
+          <w:highlight w:val="yellow"/>
           <w:lang w:val="es-ES_tradnl"/>
         </w:rPr>
         <w:t xml:space="preserve"> de </w:t>
@@ -2400,6 +2427,7 @@
           <w:iCs/>
           <w:sz w:val="20"/>
           <w:szCs w:val="20"/>
+          <w:highlight w:val="yellow"/>
           <w:lang w:val="es-ES_tradnl"/>
         </w:rPr>
         <w:t>queja</w:t>
@@ -2410,6 +2438,7 @@
           <w:iCs/>
           <w:sz w:val="20"/>
           <w:szCs w:val="20"/>
+          <w:highlight w:val="yellow"/>
           <w:lang w:val="es-ES_tradnl"/>
         </w:rPr>
         <w:t xml:space="preserve"> y muestra el mensaje “</w:t>
@@ -2421,6 +2450,7 @@
           <w:iCs/>
           <w:sz w:val="20"/>
           <w:szCs w:val="20"/>
+          <w:highlight w:val="yellow"/>
           <w:lang w:val="es-ES_tradnl"/>
         </w:rPr>
         <w:t xml:space="preserve">El tipo de queja </w:t>
@@ -2433,6 +2463,7 @@
           <w:iCs/>
           <w:sz w:val="20"/>
           <w:szCs w:val="20"/>
+          <w:highlight w:val="yellow"/>
           <w:lang w:val="es-ES_tradnl"/>
         </w:rPr>
         <w:t>Siglas del tipo de queja</w:t>
@@ -2444,6 +2475,7 @@
           <w:iCs/>
           <w:sz w:val="20"/>
           <w:szCs w:val="20"/>
+          <w:highlight w:val="yellow"/>
           <w:lang w:val="es-ES_tradnl"/>
         </w:rPr>
         <w:t xml:space="preserve"> - </w:t>
@@ -2456,6 +2488,7 @@
           <w:iCs/>
           <w:sz w:val="20"/>
           <w:szCs w:val="20"/>
+          <w:highlight w:val="yellow"/>
           <w:lang w:val="es-ES_tradnl"/>
         </w:rPr>
         <w:t>Descripción de</w:t>
@@ -2468,6 +2501,7 @@
           <w:iCs/>
           <w:sz w:val="20"/>
           <w:szCs w:val="20"/>
+          <w:highlight w:val="yellow"/>
           <w:lang w:val="es-ES_tradnl"/>
         </w:rPr>
         <w:t>l</w:t>
@@ -2480,6 +2514,7 @@
           <w:iCs/>
           <w:sz w:val="20"/>
           <w:szCs w:val="20"/>
+          <w:highlight w:val="yellow"/>
           <w:lang w:val="es-ES_tradnl"/>
         </w:rPr>
         <w:t xml:space="preserve"> tipo de queja</w:t>
@@ -2491,6 +2526,7 @@
           <w:iCs/>
           <w:sz w:val="20"/>
           <w:szCs w:val="20"/>
+          <w:highlight w:val="yellow"/>
           <w:lang w:val="es-ES_tradnl"/>
         </w:rPr>
         <w:t>, fue</w:t>
@@ -2502,6 +2538,7 @@
           <w:iCs/>
           <w:sz w:val="20"/>
           <w:szCs w:val="20"/>
+          <w:highlight w:val="yellow"/>
           <w:lang w:val="es-ES_tradnl"/>
         </w:rPr>
         <w:t xml:space="preserve"> guardado correctamente</w:t>
@@ -2512,6 +2549,7 @@
           <w:iCs/>
           <w:sz w:val="20"/>
           <w:szCs w:val="20"/>
+          <w:highlight w:val="yellow"/>
           <w:lang w:val="es-ES_tradnl"/>
         </w:rPr>
         <w:t>”</w:t>
@@ -2522,6 +2560,7 @@
           <w:iCs/>
           <w:sz w:val="20"/>
           <w:szCs w:val="20"/>
+          <w:highlight w:val="yellow"/>
           <w:lang w:val="es-ES_tradnl"/>
         </w:rPr>
         <w:t>.</w:t>
@@ -2541,21 +2580,21 @@
           <w:iCs/>
           <w:sz w:val="20"/>
           <w:szCs w:val="20"/>
-          <w:lang w:val="es-ES_tradnl"/>
-        </w:rPr>
-      </w:pPr>
-      <w:r>
-        <w:rPr>
-          <w:rFonts w:ascii="Arial" w:hAnsi="Arial" w:cs="Arial"/>
-          <w:iCs/>
-          <w:sz w:val="20"/>
-          <w:szCs w:val="20"/>
+          <w:highlight w:val="yellow"/>
+          <w:lang w:val="es-ES_tradnl"/>
+        </w:rPr>
+      </w:pPr>
+      <w:r>
+        <w:rPr>
+          <w:rFonts w:ascii="Arial" w:hAnsi="Arial" w:cs="Arial"/>
+          <w:iCs/>
+          <w:sz w:val="20"/>
+          <w:szCs w:val="20"/>
+          <w:highlight w:val="yellow"/>
           <w:lang w:val="es-ES_tradnl"/>
         </w:rPr>
         <w:t>Fin del caso de uso.</w:t>
       </w:r>
-      <w:bookmarkStart w:id="8" w:name="_GoBack"/>
-      <w:bookmarkEnd w:id="8"/>
     </w:p>
     <w:p>
       <w:pPr>
@@ -2598,6 +2637,7 @@
           <w:bCs/>
           <w:sz w:val="20"/>
           <w:szCs w:val="20"/>
+          <w:highlight w:val="yellow"/>
           <w:lang w:val="es-ES_tradnl"/>
         </w:rPr>
       </w:pPr>
@@ -2608,6 +2648,7 @@
           <w:bCs/>
           <w:sz w:val="20"/>
           <w:szCs w:val="20"/>
+          <w:highlight w:val="yellow"/>
           <w:lang w:val="es-ES_tradnl"/>
         </w:rPr>
         <w:t xml:space="preserve">[FA1] </w:t>
@@ -2619,6 +2660,7 @@
           <w:bCs/>
           <w:sz w:val="20"/>
           <w:szCs w:val="20"/>
+          <w:highlight w:val="yellow"/>
           <w:lang w:val="es-ES_tradnl"/>
         </w:rPr>
         <w:t>Las siglas de</w:t>
@@ -2630,6 +2672,7 @@
           <w:bCs/>
           <w:sz w:val="20"/>
           <w:szCs w:val="20"/>
+          <w:highlight w:val="yellow"/>
           <w:lang w:val="es-ES_tradnl"/>
         </w:rPr>
         <w:t>l tipo de</w:t>
@@ -2641,6 +2684,7 @@
           <w:bCs/>
           <w:sz w:val="20"/>
           <w:szCs w:val="20"/>
+          <w:highlight w:val="yellow"/>
           <w:lang w:val="es-ES_tradnl"/>
         </w:rPr>
         <w:t xml:space="preserve"> queja ya existen</w:t>
@@ -2661,15 +2705,17 @@
           <w:bCs/>
           <w:sz w:val="20"/>
           <w:szCs w:val="20"/>
-          <w:lang w:val="es-ES_tradnl"/>
-        </w:rPr>
-      </w:pPr>
-      <w:r>
-        <w:rPr>
-          <w:rFonts w:ascii="Arial" w:hAnsi="Arial" w:cs="Arial"/>
-          <w:bCs/>
-          <w:sz w:val="20"/>
-          <w:szCs w:val="20"/>
+          <w:highlight w:val="yellow"/>
+          <w:lang w:val="es-ES_tradnl"/>
+        </w:rPr>
+      </w:pPr>
+      <w:r>
+        <w:rPr>
+          <w:rFonts w:ascii="Arial" w:hAnsi="Arial" w:cs="Arial"/>
+          <w:bCs/>
+          <w:sz w:val="20"/>
+          <w:szCs w:val="20"/>
+          <w:highlight w:val="yellow"/>
           <w:lang w:val="es-ES_tradnl"/>
         </w:rPr>
         <w:t>El usuario ingresa siglas de una queja que ya existe.</w:t>
@@ -2690,15 +2736,17 @@
           <w:bCs/>
           <w:sz w:val="20"/>
           <w:szCs w:val="20"/>
-          <w:lang w:val="es-ES_tradnl"/>
-        </w:rPr>
-      </w:pPr>
-      <w:r>
-        <w:rPr>
-          <w:rFonts w:ascii="Arial" w:hAnsi="Arial" w:cs="Arial"/>
-          <w:bCs/>
-          <w:sz w:val="20"/>
-          <w:szCs w:val="20"/>
+          <w:highlight w:val="yellow"/>
+          <w:lang w:val="es-ES_tradnl"/>
+        </w:rPr>
+      </w:pPr>
+      <w:r>
+        <w:rPr>
+          <w:rFonts w:ascii="Arial" w:hAnsi="Arial" w:cs="Arial"/>
+          <w:bCs/>
+          <w:sz w:val="20"/>
+          <w:szCs w:val="20"/>
+          <w:highlight w:val="yellow"/>
           <w:lang w:val="es-ES_tradnl"/>
         </w:rPr>
         <w:t xml:space="preserve">El sistema </w:t>
@@ -2709,6 +2757,7 @@
           <w:bCs/>
           <w:sz w:val="20"/>
           <w:szCs w:val="20"/>
+          <w:highlight w:val="yellow"/>
           <w:lang w:val="es-ES_tradnl"/>
         </w:rPr>
         <w:t xml:space="preserve">muestra el mensaje “Las siglas </w:t>
@@ -2719,6 +2768,7 @@
           <w:bCs/>
           <w:sz w:val="20"/>
           <w:szCs w:val="20"/>
+          <w:highlight w:val="yellow"/>
           <w:lang w:val="es-ES_tradnl"/>
         </w:rPr>
         <w:t>para la queja que ingresó, ya fueron registradas previamente en el sistema</w:t>
@@ -2729,6 +2779,7 @@
           <w:bCs/>
           <w:sz w:val="20"/>
           <w:szCs w:val="20"/>
+          <w:highlight w:val="yellow"/>
           <w:lang w:val="es-ES_tradnl"/>
         </w:rPr>
         <w:t>, verifique.”</w:t>
@@ -2749,15 +2800,17 @@
           <w:bCs/>
           <w:sz w:val="20"/>
           <w:szCs w:val="20"/>
-          <w:lang w:val="es-ES_tradnl"/>
-        </w:rPr>
-      </w:pPr>
-      <w:r>
-        <w:rPr>
-          <w:rFonts w:ascii="Arial" w:hAnsi="Arial" w:cs="Arial"/>
-          <w:bCs/>
-          <w:sz w:val="20"/>
-          <w:szCs w:val="20"/>
+          <w:highlight w:val="yellow"/>
+          <w:lang w:val="es-ES_tradnl"/>
+        </w:rPr>
+      </w:pPr>
+      <w:r>
+        <w:rPr>
+          <w:rFonts w:ascii="Arial" w:hAnsi="Arial" w:cs="Arial"/>
+          <w:bCs/>
+          <w:sz w:val="20"/>
+          <w:szCs w:val="20"/>
+          <w:highlight w:val="yellow"/>
           <w:lang w:val="es-ES_tradnl"/>
         </w:rPr>
         <w:t>Regresa al punto 2.3.2 del flujo básico.</w:t>
@@ -2840,15 +2893,17 @@
           <w:bCs/>
           <w:sz w:val="20"/>
           <w:szCs w:val="20"/>
-          <w:lang w:val="es-ES_tradnl"/>
-        </w:rPr>
-      </w:pPr>
-      <w:r>
-        <w:rPr>
-          <w:rFonts w:ascii="Arial" w:hAnsi="Arial" w:cs="Arial"/>
-          <w:bCs/>
-          <w:sz w:val="20"/>
-          <w:szCs w:val="20"/>
+          <w:highlight w:val="yellow"/>
+          <w:lang w:val="es-ES_tradnl"/>
+        </w:rPr>
+      </w:pPr>
+      <w:r>
+        <w:rPr>
+          <w:rFonts w:ascii="Arial" w:hAnsi="Arial" w:cs="Arial"/>
+          <w:bCs/>
+          <w:sz w:val="20"/>
+          <w:szCs w:val="20"/>
+          <w:highlight w:val="yellow"/>
           <w:lang w:val="es-ES_tradnl"/>
         </w:rPr>
         <w:t>El sistema muestra listado de tipos de queja</w:t>
@@ -2859,6 +2914,7 @@
           <w:bCs/>
           <w:sz w:val="20"/>
           <w:szCs w:val="20"/>
+          <w:highlight w:val="yellow"/>
           <w:lang w:val="es-ES_tradnl"/>
         </w:rPr>
         <w:t>.</w:t>
@@ -2878,15 +2934,17 @@
           <w:bCs/>
           <w:sz w:val="20"/>
           <w:szCs w:val="20"/>
-          <w:lang w:val="es-ES_tradnl"/>
-        </w:rPr>
-      </w:pPr>
-      <w:r>
-        <w:rPr>
-          <w:rFonts w:ascii="Arial" w:hAnsi="Arial" w:cs="Arial"/>
-          <w:bCs/>
-          <w:sz w:val="20"/>
-          <w:szCs w:val="20"/>
+          <w:highlight w:val="yellow"/>
+          <w:lang w:val="es-ES_tradnl"/>
+        </w:rPr>
+      </w:pPr>
+      <w:r>
+        <w:rPr>
+          <w:rFonts w:ascii="Arial" w:hAnsi="Arial" w:cs="Arial"/>
+          <w:bCs/>
+          <w:sz w:val="20"/>
+          <w:szCs w:val="20"/>
+          <w:highlight w:val="yellow"/>
           <w:lang w:val="es-ES_tradnl"/>
         </w:rPr>
         <w:t xml:space="preserve">El usuario selecciona </w:t>
@@ -2897,6 +2955,7 @@
           <w:bCs/>
           <w:sz w:val="20"/>
           <w:szCs w:val="20"/>
+          <w:highlight w:val="yellow"/>
           <w:lang w:val="es-ES_tradnl"/>
         </w:rPr>
         <w:t>el</w:t>
@@ -2907,6 +2966,7 @@
           <w:bCs/>
           <w:sz w:val="20"/>
           <w:szCs w:val="20"/>
+          <w:highlight w:val="yellow"/>
           <w:lang w:val="es-ES_tradnl"/>
         </w:rPr>
         <w:t xml:space="preserve"> tipo de queja a modificar.</w:t>
@@ -2925,15 +2985,17 @@
           <w:bCs/>
           <w:sz w:val="20"/>
           <w:szCs w:val="20"/>
-          <w:lang w:val="es-ES_tradnl"/>
-        </w:rPr>
-      </w:pPr>
-      <w:r>
-        <w:rPr>
-          <w:rFonts w:ascii="Arial" w:hAnsi="Arial" w:cs="Arial"/>
-          <w:bCs/>
-          <w:sz w:val="20"/>
-          <w:szCs w:val="20"/>
+          <w:highlight w:val="yellow"/>
+          <w:lang w:val="es-ES_tradnl"/>
+        </w:rPr>
+      </w:pPr>
+      <w:r>
+        <w:rPr>
+          <w:rFonts w:ascii="Arial" w:hAnsi="Arial" w:cs="Arial"/>
+          <w:bCs/>
+          <w:sz w:val="20"/>
+          <w:szCs w:val="20"/>
+          <w:highlight w:val="yellow"/>
           <w:lang w:val="es-ES_tradnl"/>
         </w:rPr>
         <w:t>El sistema muestra en pantalla los datos asociados al tipo de queja seleccionado, que son permitidos modificar</w:t>
@@ -2944,6 +3006,7 @@
           <w:bCs/>
           <w:sz w:val="20"/>
           <w:szCs w:val="20"/>
+          <w:highlight w:val="yellow"/>
           <w:lang w:val="es-ES_tradnl"/>
         </w:rPr>
         <w:t>:</w:t>
@@ -2962,15 +3025,17 @@
           <w:bCs/>
           <w:sz w:val="20"/>
           <w:szCs w:val="20"/>
-          <w:lang w:val="es-ES_tradnl"/>
-        </w:rPr>
-      </w:pPr>
-      <w:r>
-        <w:rPr>
-          <w:rFonts w:ascii="Arial" w:hAnsi="Arial" w:cs="Arial"/>
-          <w:bCs/>
-          <w:sz w:val="20"/>
-          <w:szCs w:val="20"/>
+          <w:highlight w:val="yellow"/>
+          <w:lang w:val="es-ES_tradnl"/>
+        </w:rPr>
+      </w:pPr>
+      <w:r>
+        <w:rPr>
+          <w:rFonts w:ascii="Arial" w:hAnsi="Arial" w:cs="Arial"/>
+          <w:bCs/>
+          <w:sz w:val="20"/>
+          <w:szCs w:val="20"/>
+          <w:highlight w:val="yellow"/>
           <w:lang w:val="es-ES_tradnl"/>
         </w:rPr>
         <w:t>Descripción del tipo de queja</w:t>
@@ -2989,15 +3054,17 @@
           <w:bCs/>
           <w:sz w:val="20"/>
           <w:szCs w:val="20"/>
-          <w:lang w:val="es-ES_tradnl"/>
-        </w:rPr>
-      </w:pPr>
-      <w:r>
-        <w:rPr>
-          <w:rFonts w:ascii="Arial" w:hAnsi="Arial" w:cs="Arial"/>
-          <w:bCs/>
-          <w:sz w:val="20"/>
-          <w:szCs w:val="20"/>
+          <w:highlight w:val="yellow"/>
+          <w:lang w:val="es-ES_tradnl"/>
+        </w:rPr>
+      </w:pPr>
+      <w:r>
+        <w:rPr>
+          <w:rFonts w:ascii="Arial" w:hAnsi="Arial" w:cs="Arial"/>
+          <w:bCs/>
+          <w:sz w:val="20"/>
+          <w:szCs w:val="20"/>
+          <w:highlight w:val="yellow"/>
           <w:lang w:val="es-ES_tradnl"/>
         </w:rPr>
         <w:t>Estado del tipo de queja</w:t>
@@ -3016,15 +3083,17 @@
           <w:bCs/>
           <w:sz w:val="20"/>
           <w:szCs w:val="20"/>
-          <w:lang w:val="es-ES_tradnl"/>
-        </w:rPr>
-      </w:pPr>
-      <w:r>
-        <w:rPr>
-          <w:rFonts w:ascii="Arial" w:hAnsi="Arial" w:cs="Arial"/>
-          <w:bCs/>
-          <w:sz w:val="20"/>
-          <w:szCs w:val="20"/>
+          <w:highlight w:val="yellow"/>
+          <w:lang w:val="es-ES_tradnl"/>
+        </w:rPr>
+      </w:pPr>
+      <w:r>
+        <w:rPr>
+          <w:rFonts w:ascii="Arial" w:hAnsi="Arial" w:cs="Arial"/>
+          <w:bCs/>
+          <w:sz w:val="20"/>
+          <w:szCs w:val="20"/>
+          <w:highlight w:val="yellow"/>
           <w:lang w:val="es-ES_tradnl"/>
         </w:rPr>
         <w:t>El usuario actualiza datos</w:t>
@@ -3035,6 +3104,7 @@
           <w:bCs/>
           <w:sz w:val="20"/>
           <w:szCs w:val="20"/>
+          <w:highlight w:val="yellow"/>
           <w:lang w:val="es-ES_tradnl"/>
         </w:rPr>
         <w:t>.</w:t>
@@ -3045,6 +3115,7 @@
           <w:bCs/>
           <w:sz w:val="20"/>
           <w:szCs w:val="20"/>
+          <w:highlight w:val="yellow"/>
           <w:lang w:val="es-ES_tradnl"/>
         </w:rPr>
         <w:t xml:space="preserve"> </w:t>
@@ -3064,15 +3135,17 @@
           <w:bCs/>
           <w:sz w:val="20"/>
           <w:szCs w:val="20"/>
-          <w:lang w:val="es-ES_tradnl"/>
-        </w:rPr>
-      </w:pPr>
-      <w:r>
-        <w:rPr>
-          <w:rFonts w:ascii="Arial" w:hAnsi="Arial" w:cs="Arial"/>
-          <w:bCs/>
-          <w:sz w:val="20"/>
-          <w:szCs w:val="20"/>
+          <w:highlight w:val="yellow"/>
+          <w:lang w:val="es-ES_tradnl"/>
+        </w:rPr>
+      </w:pPr>
+      <w:r>
+        <w:rPr>
+          <w:rFonts w:ascii="Arial" w:hAnsi="Arial" w:cs="Arial"/>
+          <w:bCs/>
+          <w:sz w:val="20"/>
+          <w:szCs w:val="20"/>
+          <w:highlight w:val="yellow"/>
           <w:lang w:val="es-ES_tradnl"/>
         </w:rPr>
         <w:t xml:space="preserve">El usuario solicita grabación de datos actualizados. </w:t>
@@ -3084,6 +3157,7 @@
           <w:bCs/>
           <w:sz w:val="20"/>
           <w:szCs w:val="20"/>
+          <w:highlight w:val="yellow"/>
           <w:lang w:val="es-ES_tradnl"/>
         </w:rPr>
         <w:t>[</w:t>
@@ -3095,6 +3169,7 @@
           <w:iCs/>
           <w:sz w:val="20"/>
           <w:szCs w:val="20"/>
+          <w:highlight w:val="yellow"/>
           <w:lang w:val="es-ES_tradnl"/>
         </w:rPr>
         <w:t>FA3]</w:t>
@@ -3113,15 +3188,17 @@
           <w:bCs/>
           <w:sz w:val="20"/>
           <w:szCs w:val="20"/>
-          <w:lang w:val="es-ES_tradnl"/>
-        </w:rPr>
-      </w:pPr>
-      <w:r>
-        <w:rPr>
-          <w:rFonts w:ascii="Arial" w:hAnsi="Arial" w:cs="Arial"/>
-          <w:bCs/>
-          <w:sz w:val="20"/>
-          <w:szCs w:val="20"/>
+          <w:highlight w:val="yellow"/>
+          <w:lang w:val="es-ES_tradnl"/>
+        </w:rPr>
+      </w:pPr>
+      <w:r>
+        <w:rPr>
+          <w:rFonts w:ascii="Arial" w:hAnsi="Arial" w:cs="Arial"/>
+          <w:bCs/>
+          <w:sz w:val="20"/>
+          <w:szCs w:val="20"/>
+          <w:highlight w:val="yellow"/>
           <w:lang w:val="es-ES_tradnl"/>
         </w:rPr>
         <w:t xml:space="preserve">El sistema </w:t>
@@ -3132,6 +3209,7 @@
           <w:bCs/>
           <w:sz w:val="20"/>
           <w:szCs w:val="20"/>
+          <w:highlight w:val="yellow"/>
           <w:lang w:val="es-ES_tradnl"/>
         </w:rPr>
         <w:t>muestra el mensaje</w:t>
@@ -3142,6 +3220,7 @@
           <w:bCs/>
           <w:sz w:val="20"/>
           <w:szCs w:val="20"/>
+          <w:highlight w:val="yellow"/>
           <w:lang w:val="es-ES_tradnl"/>
         </w:rPr>
         <w:t>: “</w:t>
@@ -3152,6 +3231,7 @@
           <w:bCs/>
           <w:sz w:val="20"/>
           <w:szCs w:val="20"/>
+          <w:highlight w:val="yellow"/>
           <w:lang w:val="es-ES_tradnl"/>
         </w:rPr>
         <w:t>¿</w:t>
@@ -3162,6 +3242,7 @@
           <w:bCs/>
           <w:sz w:val="20"/>
           <w:szCs w:val="20"/>
+          <w:highlight w:val="yellow"/>
           <w:lang w:val="es-ES_tradnl"/>
         </w:rPr>
         <w:t xml:space="preserve">Está seguro de </w:t>
@@ -3172,6 +3253,7 @@
           <w:bCs/>
           <w:sz w:val="20"/>
           <w:szCs w:val="20"/>
+          <w:highlight w:val="yellow"/>
           <w:lang w:val="es-ES_tradnl"/>
         </w:rPr>
         <w:t xml:space="preserve">guardar </w:t>
@@ -3182,6 +3264,7 @@
           <w:bCs/>
           <w:sz w:val="20"/>
           <w:szCs w:val="20"/>
+          <w:highlight w:val="yellow"/>
           <w:lang w:val="es-ES_tradnl"/>
         </w:rPr>
         <w:t>los cambios</w:t>
@@ -3192,6 +3275,7 @@
           <w:bCs/>
           <w:sz w:val="20"/>
           <w:szCs w:val="20"/>
+          <w:highlight w:val="yellow"/>
           <w:lang w:val="es-ES_tradnl"/>
         </w:rPr>
         <w:t xml:space="preserve"> realizados?”</w:t>
@@ -3202,6 +3286,7 @@
           <w:bCs/>
           <w:sz w:val="20"/>
           <w:szCs w:val="20"/>
+          <w:highlight w:val="yellow"/>
           <w:lang w:val="es-ES_tradnl"/>
         </w:rPr>
         <w:t xml:space="preserve"> </w:t>
@@ -3213,6 +3298,7 @@
           <w:bCs/>
           <w:sz w:val="20"/>
           <w:szCs w:val="20"/>
+          <w:highlight w:val="yellow"/>
           <w:lang w:val="es-ES_tradnl"/>
         </w:rPr>
         <w:t xml:space="preserve"> [</w:t>
@@ -3224,6 +3310,7 @@
           <w:iCs/>
           <w:sz w:val="20"/>
           <w:szCs w:val="20"/>
+          <w:highlight w:val="yellow"/>
           <w:lang w:val="es-ES_tradnl"/>
         </w:rPr>
         <w:t>FA</w:t>
@@ -3235,6 +3322,7 @@
           <w:iCs/>
           <w:sz w:val="20"/>
           <w:szCs w:val="20"/>
+          <w:highlight w:val="yellow"/>
           <w:lang w:val="es-ES_tradnl"/>
         </w:rPr>
         <w:t>5</w:t>
@@ -3246,6 +3334,7 @@
           <w:iCs/>
           <w:sz w:val="20"/>
           <w:szCs w:val="20"/>
+          <w:highlight w:val="yellow"/>
           <w:lang w:val="es-ES_tradnl"/>
         </w:rPr>
         <w:t>]</w:t>
@@ -3256,6 +3345,7 @@
           <w:bCs/>
           <w:sz w:val="20"/>
           <w:szCs w:val="20"/>
+          <w:highlight w:val="yellow"/>
           <w:lang w:val="es-ES_tradnl"/>
         </w:rPr>
         <w:t xml:space="preserve"> </w:t>
@@ -3274,15 +3364,19 @@
           <w:bCs/>
           <w:sz w:val="20"/>
           <w:szCs w:val="20"/>
-          <w:lang w:val="es-ES_tradnl"/>
-        </w:rPr>
-      </w:pPr>
-      <w:r>
-        <w:rPr>
-          <w:rFonts w:ascii="Arial" w:hAnsi="Arial" w:cs="Arial"/>
-          <w:bCs/>
-          <w:sz w:val="20"/>
-          <w:szCs w:val="20"/>
+          <w:highlight w:val="yellow"/>
+          <w:lang w:val="es-ES_tradnl"/>
+        </w:rPr>
+      </w:pPr>
+      <w:bookmarkStart w:id="8" w:name="_GoBack"/>
+      <w:bookmarkEnd w:id="8"/>
+      <w:r>
+        <w:rPr>
+          <w:rFonts w:ascii="Arial" w:hAnsi="Arial" w:cs="Arial"/>
+          <w:bCs/>
+          <w:sz w:val="20"/>
+          <w:szCs w:val="20"/>
+          <w:highlight w:val="yellow"/>
           <w:lang w:val="es-ES_tradnl"/>
         </w:rPr>
         <w:t>El usuario acepta guardar los cambios.</w:t>
@@ -3301,15 +3395,17 @@
           <w:bCs/>
           <w:sz w:val="20"/>
           <w:szCs w:val="20"/>
-          <w:lang w:val="es-ES_tradnl"/>
-        </w:rPr>
-      </w:pPr>
-      <w:r>
-        <w:rPr>
-          <w:rFonts w:ascii="Arial" w:hAnsi="Arial" w:cs="Arial"/>
-          <w:bCs/>
-          <w:sz w:val="20"/>
-          <w:szCs w:val="20"/>
+          <w:highlight w:val="yellow"/>
+          <w:lang w:val="es-ES_tradnl"/>
+        </w:rPr>
+      </w:pPr>
+      <w:r>
+        <w:rPr>
+          <w:rFonts w:ascii="Arial" w:hAnsi="Arial" w:cs="Arial"/>
+          <w:bCs/>
+          <w:sz w:val="20"/>
+          <w:szCs w:val="20"/>
+          <w:highlight w:val="yellow"/>
           <w:lang w:val="es-ES_tradnl"/>
         </w:rPr>
         <w:t>El sistema actualiza los datos ingresados.</w:t>
@@ -3328,15 +3424,17 @@
           <w:bCs/>
           <w:sz w:val="20"/>
           <w:szCs w:val="20"/>
-          <w:lang w:val="es-ES_tradnl"/>
-        </w:rPr>
-      </w:pPr>
-      <w:r>
-        <w:rPr>
-          <w:rFonts w:ascii="Arial" w:hAnsi="Arial" w:cs="Arial"/>
-          <w:bCs/>
-          <w:sz w:val="20"/>
-          <w:szCs w:val="20"/>
+          <w:highlight w:val="yellow"/>
+          <w:lang w:val="es-ES_tradnl"/>
+        </w:rPr>
+      </w:pPr>
+      <w:r>
+        <w:rPr>
+          <w:rFonts w:ascii="Arial" w:hAnsi="Arial" w:cs="Arial"/>
+          <w:bCs/>
+          <w:sz w:val="20"/>
+          <w:szCs w:val="20"/>
+          <w:highlight w:val="yellow"/>
           <w:lang w:val="es-ES_tradnl"/>
         </w:rPr>
         <w:t>El sistema muestra mensaje indicando “Datos actualizados”</w:t>
@@ -3347,6 +3445,7 @@
           <w:bCs/>
           <w:sz w:val="20"/>
           <w:szCs w:val="20"/>
+          <w:highlight w:val="yellow"/>
           <w:lang w:val="es-ES_tradnl"/>
         </w:rPr>
         <w:t>.</w:t>
@@ -3366,15 +3465,17 @@
           <w:bCs/>
           <w:sz w:val="20"/>
           <w:szCs w:val="20"/>
-          <w:lang w:val="es-ES_tradnl"/>
-        </w:rPr>
-      </w:pPr>
-      <w:r>
-        <w:rPr>
-          <w:rFonts w:ascii="Arial" w:hAnsi="Arial" w:cs="Arial"/>
-          <w:bCs/>
-          <w:sz w:val="20"/>
-          <w:szCs w:val="20"/>
+          <w:highlight w:val="yellow"/>
+          <w:lang w:val="es-ES_tradnl"/>
+        </w:rPr>
+      </w:pPr>
+      <w:r>
+        <w:rPr>
+          <w:rFonts w:ascii="Arial" w:hAnsi="Arial" w:cs="Arial"/>
+          <w:bCs/>
+          <w:sz w:val="20"/>
+          <w:szCs w:val="20"/>
+          <w:highlight w:val="yellow"/>
           <w:lang w:val="es-ES_tradnl"/>
         </w:rPr>
         <w:t xml:space="preserve">Fin del caso de uso. </w:t>
@@ -3391,6 +3492,7 @@
           <w:bCs/>
           <w:sz w:val="20"/>
           <w:szCs w:val="20"/>
+          <w:highlight w:val="yellow"/>
           <w:lang w:val="es-ES_tradnl"/>
         </w:rPr>
       </w:pPr>
@@ -3401,6 +3503,7 @@
           <w:bCs/>
           <w:sz w:val="20"/>
           <w:szCs w:val="20"/>
+          <w:highlight w:val="yellow"/>
           <w:lang w:val="es-ES_tradnl"/>
         </w:rPr>
         <w:lastRenderedPageBreak/>
@@ -3421,15 +3524,17 @@
           <w:bCs/>
           <w:sz w:val="20"/>
           <w:szCs w:val="20"/>
-          <w:lang w:val="es-ES_tradnl"/>
-        </w:rPr>
-      </w:pPr>
-      <w:r>
-        <w:rPr>
-          <w:rFonts w:ascii="Arial" w:hAnsi="Arial" w:cs="Arial"/>
-          <w:bCs/>
-          <w:sz w:val="20"/>
-          <w:szCs w:val="20"/>
+          <w:highlight w:val="yellow"/>
+          <w:lang w:val="es-ES_tradnl"/>
+        </w:rPr>
+      </w:pPr>
+      <w:r>
+        <w:rPr>
+          <w:rFonts w:ascii="Arial" w:hAnsi="Arial" w:cs="Arial"/>
+          <w:bCs/>
+          <w:sz w:val="20"/>
+          <w:szCs w:val="20"/>
+          <w:highlight w:val="yellow"/>
           <w:lang w:val="es-ES_tradnl"/>
         </w:rPr>
         <w:t>El usuario elige el botón “Cancelar”.</w:t>
@@ -3449,15 +3554,17 @@
           <w:bCs/>
           <w:sz w:val="20"/>
           <w:szCs w:val="20"/>
-          <w:lang w:val="es-ES_tradnl"/>
-        </w:rPr>
-      </w:pPr>
-      <w:r>
-        <w:rPr>
-          <w:rFonts w:ascii="Arial" w:hAnsi="Arial" w:cs="Arial"/>
-          <w:bCs/>
-          <w:sz w:val="20"/>
-          <w:szCs w:val="20"/>
+          <w:highlight w:val="yellow"/>
+          <w:lang w:val="es-ES_tradnl"/>
+        </w:rPr>
+      </w:pPr>
+      <w:r>
+        <w:rPr>
+          <w:rFonts w:ascii="Arial" w:hAnsi="Arial" w:cs="Arial"/>
+          <w:bCs/>
+          <w:sz w:val="20"/>
+          <w:szCs w:val="20"/>
+          <w:highlight w:val="yellow"/>
           <w:lang w:val="es-ES_tradnl"/>
         </w:rPr>
         <w:t>Regresa al punto 2.3.3 de flujo básico.</w:t>
@@ -3474,6 +3581,7 @@
           <w:bCs/>
           <w:sz w:val="20"/>
           <w:szCs w:val="20"/>
+          <w:highlight w:val="yellow"/>
           <w:lang w:val="es-ES_tradnl"/>
         </w:rPr>
       </w:pPr>
@@ -3495,6 +3603,7 @@
           <w:bCs/>
           <w:sz w:val="20"/>
           <w:szCs w:val="20"/>
+          <w:highlight w:val="yellow"/>
           <w:lang w:val="es-ES_tradnl"/>
         </w:rPr>
         <w:t>[FA</w:t>
@@ -3506,6 +3615,7 @@
           <w:bCs/>
           <w:sz w:val="20"/>
           <w:szCs w:val="20"/>
+          <w:highlight w:val="yellow"/>
           <w:lang w:val="es-ES_tradnl"/>
         </w:rPr>
         <w:t>4</w:t>
@@ -3517,6 +3627,7 @@
           <w:bCs/>
           <w:sz w:val="20"/>
           <w:szCs w:val="20"/>
+          <w:highlight w:val="yellow"/>
           <w:lang w:val="es-ES_tradnl"/>
         </w:rPr>
         <w:t>] El usuario elija el botón No en la inactivación del tipo de queja</w:t>
@@ -3536,15 +3647,17 @@
           <w:bCs/>
           <w:sz w:val="20"/>
           <w:szCs w:val="20"/>
-          <w:lang w:val="es-ES_tradnl"/>
-        </w:rPr>
-      </w:pPr>
-      <w:r>
-        <w:rPr>
-          <w:rFonts w:ascii="Arial" w:hAnsi="Arial" w:cs="Arial"/>
-          <w:bCs/>
-          <w:sz w:val="20"/>
-          <w:szCs w:val="20"/>
+          <w:highlight w:val="yellow"/>
+          <w:lang w:val="es-ES_tradnl"/>
+        </w:rPr>
+      </w:pPr>
+      <w:r>
+        <w:rPr>
+          <w:rFonts w:ascii="Arial" w:hAnsi="Arial" w:cs="Arial"/>
+          <w:bCs/>
+          <w:sz w:val="20"/>
+          <w:szCs w:val="20"/>
+          <w:highlight w:val="yellow"/>
           <w:lang w:val="es-ES_tradnl"/>
         </w:rPr>
         <w:t>El usuario elige el botón “No”.</w:t>
@@ -3564,15 +3677,17 @@
           <w:bCs/>
           <w:sz w:val="20"/>
           <w:szCs w:val="20"/>
-          <w:lang w:val="es-ES_tradnl"/>
-        </w:rPr>
-      </w:pPr>
-      <w:r>
-        <w:rPr>
-          <w:rFonts w:ascii="Arial" w:hAnsi="Arial" w:cs="Arial"/>
-          <w:bCs/>
-          <w:sz w:val="20"/>
-          <w:szCs w:val="20"/>
+          <w:highlight w:val="yellow"/>
+          <w:lang w:val="es-ES_tradnl"/>
+        </w:rPr>
+      </w:pPr>
+      <w:r>
+        <w:rPr>
+          <w:rFonts w:ascii="Arial" w:hAnsi="Arial" w:cs="Arial"/>
+          <w:bCs/>
+          <w:sz w:val="20"/>
+          <w:szCs w:val="20"/>
+          <w:highlight w:val="yellow"/>
           <w:lang w:val="es-ES_tradnl"/>
         </w:rPr>
         <w:t xml:space="preserve">El sistema muestra en blanco el campo </w:t>
@@ -3584,6 +3699,7 @@
           <w:i/>
           <w:sz w:val="20"/>
           <w:szCs w:val="20"/>
+          <w:highlight w:val="yellow"/>
           <w:lang w:val="es-ES_tradnl"/>
         </w:rPr>
         <w:t>Descripción del tipo de queja</w:t>
@@ -3594,6 +3710,7 @@
           <w:bCs/>
           <w:sz w:val="20"/>
           <w:szCs w:val="20"/>
+          <w:highlight w:val="yellow"/>
           <w:lang w:val="es-ES_tradnl"/>
         </w:rPr>
         <w:t>, solo si todavía no hay quejas ingresadas, asociadas a las siglas de la queja que se quiere modificar.</w:t>
@@ -3613,15 +3730,17 @@
           <w:bCs/>
           <w:sz w:val="20"/>
           <w:szCs w:val="20"/>
-          <w:lang w:val="es-ES_tradnl"/>
-        </w:rPr>
-      </w:pPr>
-      <w:r>
-        <w:rPr>
-          <w:rFonts w:ascii="Arial" w:hAnsi="Arial" w:cs="Arial"/>
-          <w:bCs/>
-          <w:sz w:val="20"/>
-          <w:szCs w:val="20"/>
+          <w:highlight w:val="yellow"/>
+          <w:lang w:val="es-ES_tradnl"/>
+        </w:rPr>
+      </w:pPr>
+      <w:r>
+        <w:rPr>
+          <w:rFonts w:ascii="Arial" w:hAnsi="Arial" w:cs="Arial"/>
+          <w:bCs/>
+          <w:sz w:val="20"/>
+          <w:szCs w:val="20"/>
+          <w:highlight w:val="yellow"/>
           <w:lang w:val="es-ES_tradnl"/>
         </w:rPr>
         <w:t>Fin del caso de uso.</w:t>
@@ -3638,6 +3757,7 @@
           <w:bCs/>
           <w:sz w:val="20"/>
           <w:szCs w:val="20"/>
+          <w:highlight w:val="yellow"/>
           <w:lang w:val="es-ES_tradnl"/>
         </w:rPr>
       </w:pPr>
@@ -3659,6 +3779,7 @@
           <w:bCs/>
           <w:sz w:val="20"/>
           <w:szCs w:val="20"/>
+          <w:highlight w:val="yellow"/>
           <w:lang w:val="es-ES_tradnl"/>
         </w:rPr>
         <w:t>[FA</w:t>
@@ -3670,6 +3791,7 @@
           <w:bCs/>
           <w:sz w:val="20"/>
           <w:szCs w:val="20"/>
+          <w:highlight w:val="yellow"/>
           <w:lang w:val="es-ES_tradnl"/>
         </w:rPr>
         <w:t>5</w:t>
@@ -3681,6 +3803,7 @@
           <w:bCs/>
           <w:sz w:val="20"/>
           <w:szCs w:val="20"/>
+          <w:highlight w:val="yellow"/>
           <w:lang w:val="es-ES_tradnl"/>
         </w:rPr>
         <w:t>] El usuario elige el botón No en la advertencia que hace el sistema de si está seguro de guardar el tipo de queja ingresada</w:t>
@@ -3700,15 +3823,17 @@
           <w:bCs/>
           <w:sz w:val="20"/>
           <w:szCs w:val="20"/>
-          <w:lang w:val="es-ES_tradnl"/>
-        </w:rPr>
-      </w:pPr>
-      <w:r>
-        <w:rPr>
-          <w:rFonts w:ascii="Arial" w:hAnsi="Arial" w:cs="Arial"/>
-          <w:bCs/>
-          <w:sz w:val="20"/>
-          <w:szCs w:val="20"/>
+          <w:highlight w:val="yellow"/>
+          <w:lang w:val="es-ES_tradnl"/>
+        </w:rPr>
+      </w:pPr>
+      <w:r>
+        <w:rPr>
+          <w:rFonts w:ascii="Arial" w:hAnsi="Arial" w:cs="Arial"/>
+          <w:bCs/>
+          <w:sz w:val="20"/>
+          <w:szCs w:val="20"/>
+          <w:highlight w:val="yellow"/>
           <w:lang w:val="es-ES_tradnl"/>
         </w:rPr>
         <w:t xml:space="preserve">El usuario elige el botón “No” en la advertencia que hace el sistema de si está seguro de guardar </w:t>
@@ -3719,6 +3844,7 @@
           <w:bCs/>
           <w:sz w:val="20"/>
           <w:szCs w:val="20"/>
+          <w:highlight w:val="yellow"/>
           <w:lang w:val="es-ES_tradnl"/>
         </w:rPr>
         <w:t>los cambios.</w:t>
@@ -3738,15 +3864,17 @@
           <w:bCs/>
           <w:sz w:val="20"/>
           <w:szCs w:val="20"/>
-          <w:lang w:val="es-ES_tradnl"/>
-        </w:rPr>
-      </w:pPr>
-      <w:r>
-        <w:rPr>
-          <w:rFonts w:ascii="Arial" w:hAnsi="Arial" w:cs="Arial"/>
-          <w:bCs/>
-          <w:sz w:val="20"/>
-          <w:szCs w:val="20"/>
+          <w:highlight w:val="yellow"/>
+          <w:lang w:val="es-ES_tradnl"/>
+        </w:rPr>
+      </w:pPr>
+      <w:r>
+        <w:rPr>
+          <w:rFonts w:ascii="Arial" w:hAnsi="Arial" w:cs="Arial"/>
+          <w:bCs/>
+          <w:sz w:val="20"/>
+          <w:szCs w:val="20"/>
+          <w:highlight w:val="yellow"/>
           <w:lang w:val="es-ES_tradnl"/>
         </w:rPr>
         <w:t>El sistema no guarda la información.</w:t>
@@ -3766,15 +3894,17 @@
           <w:bCs/>
           <w:sz w:val="20"/>
           <w:szCs w:val="20"/>
-          <w:lang w:val="es-ES_tradnl"/>
-        </w:rPr>
-      </w:pPr>
-      <w:r>
-        <w:rPr>
-          <w:rFonts w:ascii="Arial" w:hAnsi="Arial" w:cs="Arial"/>
-          <w:bCs/>
-          <w:sz w:val="20"/>
-          <w:szCs w:val="20"/>
+          <w:highlight w:val="yellow"/>
+          <w:lang w:val="es-ES_tradnl"/>
+        </w:rPr>
+      </w:pPr>
+      <w:r>
+        <w:rPr>
+          <w:rFonts w:ascii="Arial" w:hAnsi="Arial" w:cs="Arial"/>
+          <w:bCs/>
+          <w:sz w:val="20"/>
+          <w:szCs w:val="20"/>
+          <w:highlight w:val="yellow"/>
           <w:lang w:val="es-ES_tradnl"/>
         </w:rPr>
         <w:t>Regresa al punto 2.3.2 del flujo básico.</w:t>
@@ -3853,6 +3983,7 @@
           <w:iCs/>
           <w:sz w:val="20"/>
           <w:szCs w:val="20"/>
+          <w:highlight w:val="yellow"/>
           <w:lang w:val="es-ES_tradnl"/>
         </w:rPr>
         <w:t>La información para e</w:t>
@@ -3863,6 +3994,7 @@
           <w:iCs/>
           <w:sz w:val="20"/>
           <w:szCs w:val="20"/>
+          <w:highlight w:val="yellow"/>
           <w:lang w:val="es-ES_tradnl"/>
         </w:rPr>
         <w:t>l tipo de queja queda registrad</w:t>
@@ -3873,6 +4005,7 @@
           <w:iCs/>
           <w:sz w:val="20"/>
           <w:szCs w:val="20"/>
+          <w:highlight w:val="yellow"/>
           <w:lang w:val="es-ES_tradnl"/>
         </w:rPr>
         <w:t>a</w:t>
@@ -3883,6 +4016,7 @@
           <w:iCs/>
           <w:sz w:val="20"/>
           <w:szCs w:val="20"/>
+          <w:highlight w:val="yellow"/>
           <w:lang w:val="es-ES_tradnl"/>
         </w:rPr>
         <w:t xml:space="preserve"> en el sistema</w:t>
@@ -3893,6 +4027,7 @@
           <w:iCs/>
           <w:sz w:val="20"/>
           <w:szCs w:val="20"/>
+          <w:highlight w:val="yellow"/>
           <w:lang w:val="es-ES_tradnl"/>
         </w:rPr>
         <w:t>.</w:t>
@@ -10959,6 +11094,12 @@
 </file>
 
 <file path=customXml/item1.xml><?xml version="1.0" encoding="utf-8"?>
+<p:properties xmlns:p="http://schemas.microsoft.com/office/2006/metadata/properties" xmlns:xsi="http://www.w3.org/2001/XMLSchema-instance">
+  <documentManagement/>
+</p:properties>
+</file>
+
+<file path=customXml/item2.xml><?xml version="1.0" encoding="utf-8"?>
 <ct:contentTypeSchema xmlns:ct="http://schemas.microsoft.com/office/2006/metadata/contentType" xmlns:ma="http://schemas.microsoft.com/office/2006/metadata/properties/metaAttributes" ct:_="" ma:_="" ma:contentTypeName="Documento" ma:contentTypeID="0x010100C8D1FD97DBD60947BC7BF7BDCD36A42D" ma:contentTypeVersion="0" ma:contentTypeDescription="Crear nuevo documento." ma:contentTypeScope="" ma:versionID="ecd4477740678adcfc8ac0dbb3d5f209">
   <xsd:schema xmlns:xsd="http://www.w3.org/2001/XMLSchema" xmlns:p="http://schemas.microsoft.com/office/2006/metadata/properties" targetNamespace="http://schemas.microsoft.com/office/2006/metadata/properties" ma:root="true" ma:fieldsID="b004d877ca112f136821ba8115f64728">
     <xsd:element name="properties">
@@ -11007,12 +11148,6 @@
 </ct:contentTypeSchema>
 </file>
 
-<file path=customXml/item2.xml><?xml version="1.0" encoding="utf-8"?>
-<p:properties xmlns:p="http://schemas.microsoft.com/office/2006/metadata/properties" xmlns:xsi="http://www.w3.org/2001/XMLSchema-instance">
-  <documentManagement/>
-</p:properties>
-</file>
-
 <file path=customXml/item3.xml><?xml version="1.0" encoding="utf-8"?>
 <?mso-contentType ?>
 <FormTemplates xmlns="http://schemas.microsoft.com/sharepoint/v3/contenttype/forms">
@@ -11027,6 +11162,14 @@
 </file>
 
 <file path=customXml/itemProps1.xml><?xml version="1.0" encoding="utf-8"?>
+<ds:datastoreItem xmlns:ds="http://schemas.openxmlformats.org/officeDocument/2006/customXml" ds:itemID="{FC07003D-95D9-4360-9001-BD7F8B8CA4E5}">
+  <ds:schemaRefs>
+    <ds:schemaRef ds:uri="http://schemas.microsoft.com/office/2006/metadata/properties"/>
+  </ds:schemaRefs>
+</ds:datastoreItem>
+</file>
+
+<file path=customXml/itemProps2.xml><?xml version="1.0" encoding="utf-8"?>
 <ds:datastoreItem xmlns:ds="http://schemas.openxmlformats.org/officeDocument/2006/customXml" ds:itemID="{100672AA-C055-43AC-B299-76B59C6A53D4}">
   <ds:schemaRefs>
     <ds:schemaRef ds:uri="http://schemas.microsoft.com/office/2006/metadata/contentType"/>
@@ -11041,14 +11184,6 @@
 </ds:datastoreItem>
 </file>
 
-<file path=customXml/itemProps2.xml><?xml version="1.0" encoding="utf-8"?>
-<ds:datastoreItem xmlns:ds="http://schemas.openxmlformats.org/officeDocument/2006/customXml" ds:itemID="{FC07003D-95D9-4360-9001-BD7F8B8CA4E5}">
-  <ds:schemaRefs>
-    <ds:schemaRef ds:uri="http://schemas.microsoft.com/office/2006/metadata/properties"/>
-  </ds:schemaRefs>
-</ds:datastoreItem>
-</file>
-
 <file path=customXml/itemProps3.xml><?xml version="1.0" encoding="utf-8"?>
 <ds:datastoreItem xmlns:ds="http://schemas.openxmlformats.org/officeDocument/2006/customXml" ds:itemID="{DA7218D5-8AD8-47CF-8791-720D78FD3C12}">
   <ds:schemaRefs>
@@ -11058,7 +11193,7 @@
 </file>
 
 <file path=customXml/itemProps4.xml><?xml version="1.0" encoding="utf-8"?>
-<ds:datastoreItem xmlns:ds="http://schemas.openxmlformats.org/officeDocument/2006/customXml" ds:itemID="{E19222AC-021C-4501-810D-5A6C547B681C}">
+<ds:datastoreItem xmlns:ds="http://schemas.openxmlformats.org/officeDocument/2006/customXml" ds:itemID="{A9B4FD3D-DC12-4979-8F57-77D6D24EFFD6}">
   <ds:schemaRefs>
     <ds:schemaRef ds:uri="http://schemas.openxmlformats.org/officeDocument/2006/bibliography"/>
   </ds:schemaRefs>

</xml_diff>